<commit_message>
updated pa4 due day and class time
</commit_message>
<xml_diff>
--- a/PAs/PA4.docx
+++ b/PAs/PA4.docx
@@ -658,13 +658,7 @@
         <w:t xml:space="preserve">4. </w:t>
       </w:r>
       <w:r>
-        <w:t>Write a program to print all Armstrong numbers between 1 and 500. If sum of cubes of each digit of the number is equal to the number itself, then the number is called an Armstrong number.</w:t>
-      </w:r>
-      <w:r>
-        <w:t xml:space="preserve"> F</w:t>
-      </w:r>
-      <w:r>
-        <w:t xml:space="preserve">or example, 153 = </w:t>
+        <w:t xml:space="preserve">Write a program to print all Armstrong numbers between 1 and 500. If sum of cubes of each digit of the number is equal to the number itself, then the number is called an Armstrong number. For example, 153 = </w:t>
       </w:r>
       <w:proofErr w:type="gramStart"/>
       <w:r>
@@ -672,10 +666,7 @@
       </w:r>
       <w:proofErr w:type="gramEnd"/>
       <w:r>
-        <w:t xml:space="preserve"> * 1 * 1 ) + ( 5 * 5 * 5 ) + ( 3 * 3 * 3 )</w:t>
-      </w:r>
-      <w:r>
-        <w:t xml:space="preserve">. </w:t>
+        <w:t xml:space="preserve"> * 1 * 1 ) + ( 5 * 5 * 5 ) + ( 3 * 3 * 3 ). </w:t>
       </w:r>
       <w:r>
         <w:t>Paste your code below:</w:t>
@@ -936,10 +927,7 @@
       </w:pPr>
       <w:r>
         <w:lastRenderedPageBreak/>
-        <w:t>5</w:t>
-      </w:r>
-      <w:r>
-        <w:t xml:space="preserve">. </w:t>
+        <w:t xml:space="preserve">5. </w:t>
       </w:r>
       <w:r>
         <w:t xml:space="preserve">Write a program to compute </w:t>
@@ -948,13 +936,7 @@
         <w:rPr>
           <w:rFonts w:ascii="Courier" w:hAnsi="Courier"/>
         </w:rPr>
-        <w:t>sin</w:t>
-      </w:r>
-      <w:r>
-        <w:rPr>
-          <w:rFonts w:ascii="Courier" w:hAnsi="Courier"/>
-        </w:rPr>
-        <w:t>(</w:t>
+        <w:t>sin(</w:t>
       </w:r>
       <w:r>
         <w:rPr>
@@ -1607,8 +1589,12 @@
       </w:r>
     </w:p>
     <w:sectPr>
-      <w:headerReference w:type="default" r:id="rId7"/>
-      <w:footerReference w:type="default" r:id="rId8"/>
+      <w:headerReference w:type="even" r:id="rId7"/>
+      <w:headerReference w:type="default" r:id="rId8"/>
+      <w:footerReference w:type="even" r:id="rId9"/>
+      <w:footerReference w:type="default" r:id="rId10"/>
+      <w:headerReference w:type="first" r:id="rId11"/>
+      <w:footerReference w:type="first" r:id="rId12"/>
       <w:pgSz w:w="12240" w:h="15840"/>
       <w:pgMar w:top="1440" w:right="1440" w:bottom="1440" w:left="1440" w:header="720" w:footer="720" w:gutter="0"/>
       <w:cols w:space="720"/>
@@ -1643,15 +1629,41 @@
     <w:pPr>
       <w:pStyle w:val="Footer"/>
     </w:pPr>
+  </w:p>
+</w:ftr>
+</file>
+
+<file path=word/footer2.xml><?xml version="1.0" encoding="utf-8"?>
+<w:ftr xmlns:wpc="http://schemas.microsoft.com/office/word/2010/wordprocessingCanvas" xmlns:cx="http://schemas.microsoft.com/office/drawing/2014/chartex" xmlns:cx1="http://schemas.microsoft.com/office/drawing/2015/9/8/chartex" xmlns:cx2="http://schemas.microsoft.com/office/drawing/2015/10/21/chartex" xmlns:cx3="http://schemas.microsoft.com/office/drawing/2016/5/9/chartex" xmlns:cx4="http://schemas.microsoft.com/office/drawing/2016/5/10/chartex" xmlns:cx5="http://schemas.microsoft.com/office/drawing/2016/5/11/chartex" xmlns:cx6="http://schemas.microsoft.com/office/drawing/2016/5/12/chartex" xmlns:cx7="http://schemas.microsoft.com/office/drawing/2016/5/13/chartex" xmlns:cx8="http://schemas.microsoft.com/office/drawing/2016/5/14/chartex" xmlns:mc="http://schemas.openxmlformats.org/markup-compatibility/2006" xmlns:aink="http://schemas.microsoft.com/office/drawing/2016/ink" xmlns:am3d="http://schemas.microsoft.com/office/drawing/2017/model3d" xmlns:o="urn:schemas-microsoft-com:office:office" xmlns:r="http://schemas.openxmlformats.org/officeDocument/2006/relationships" xmlns:m="http://schemas.openxmlformats.org/officeDocument/2006/math" xmlns:v="urn:schemas-microsoft-com:vml" xmlns:wp14="http://schemas.microsoft.com/office/word/2010/wordprocessingDrawing" xmlns:wp="http://schemas.openxmlformats.org/drawingml/2006/wordprocessingDrawing" xmlns:w10="urn:schemas-microsoft-com:office:word" xmlns:w="http://schemas.openxmlformats.org/wordprocessingml/2006/main" xmlns:w14="http://schemas.microsoft.com/office/word/2010/wordml" xmlns:w15="http://schemas.microsoft.com/office/word/2012/wordml" xmlns:w16cex="http://schemas.microsoft.com/office/word/2018/wordml/cex" xmlns:w16cid="http://schemas.microsoft.com/office/word/2016/wordml/cid" xmlns:w16="http://schemas.microsoft.com/office/word/2018/wordml" xmlns:w16se="http://schemas.microsoft.com/office/word/2015/wordml/symex" xmlns:wpg="http://schemas.microsoft.com/office/word/2010/wordprocessingGroup" xmlns:wpi="http://schemas.microsoft.com/office/word/2010/wordprocessingInk" xmlns:wne="http://schemas.microsoft.com/office/word/2006/wordml" xmlns:wps="http://schemas.microsoft.com/office/word/2010/wordprocessingShape" mc:Ignorable="w14 w15 w16se w16cid w16 w16cex wp14">
+  <w:p>
+    <w:pPr>
+      <w:pStyle w:val="Footer"/>
+    </w:pPr>
     <w:r>
-      <w:t>Email your solution to your Lab Section TA by 9/</w:t>
+      <w:t xml:space="preserve">Email your solution to your Lab Section TA by </w:t>
     </w:r>
     <w:r>
-      <w:t>30</w:t>
+      <w:t xml:space="preserve">23:59 </w:t>
     </w:r>
     <w:r>
-      <w:t xml:space="preserve"> class time</w:t>
+      <w:t>10</w:t>
     </w:r>
+    <w:r>
+      <w:t>/</w:t>
+    </w:r>
+    <w:r>
+      <w:t>2</w:t>
+    </w:r>
+  </w:p>
+</w:ftr>
+</file>
+
+<file path=word/footer3.xml><?xml version="1.0" encoding="utf-8"?>
+<w:ftr xmlns:wpc="http://schemas.microsoft.com/office/word/2010/wordprocessingCanvas" xmlns:cx="http://schemas.microsoft.com/office/drawing/2014/chartex" xmlns:cx1="http://schemas.microsoft.com/office/drawing/2015/9/8/chartex" xmlns:cx2="http://schemas.microsoft.com/office/drawing/2015/10/21/chartex" xmlns:cx3="http://schemas.microsoft.com/office/drawing/2016/5/9/chartex" xmlns:cx4="http://schemas.microsoft.com/office/drawing/2016/5/10/chartex" xmlns:cx5="http://schemas.microsoft.com/office/drawing/2016/5/11/chartex" xmlns:cx6="http://schemas.microsoft.com/office/drawing/2016/5/12/chartex" xmlns:cx7="http://schemas.microsoft.com/office/drawing/2016/5/13/chartex" xmlns:cx8="http://schemas.microsoft.com/office/drawing/2016/5/14/chartex" xmlns:mc="http://schemas.openxmlformats.org/markup-compatibility/2006" xmlns:aink="http://schemas.microsoft.com/office/drawing/2016/ink" xmlns:am3d="http://schemas.microsoft.com/office/drawing/2017/model3d" xmlns:o="urn:schemas-microsoft-com:office:office" xmlns:r="http://schemas.openxmlformats.org/officeDocument/2006/relationships" xmlns:m="http://schemas.openxmlformats.org/officeDocument/2006/math" xmlns:v="urn:schemas-microsoft-com:vml" xmlns:wp14="http://schemas.microsoft.com/office/word/2010/wordprocessingDrawing" xmlns:wp="http://schemas.openxmlformats.org/drawingml/2006/wordprocessingDrawing" xmlns:w10="urn:schemas-microsoft-com:office:word" xmlns:w="http://schemas.openxmlformats.org/wordprocessingml/2006/main" xmlns:w14="http://schemas.microsoft.com/office/word/2010/wordml" xmlns:w15="http://schemas.microsoft.com/office/word/2012/wordml" xmlns:w16cex="http://schemas.microsoft.com/office/word/2018/wordml/cex" xmlns:w16cid="http://schemas.microsoft.com/office/word/2016/wordml/cid" xmlns:w16="http://schemas.microsoft.com/office/word/2018/wordml" xmlns:w16se="http://schemas.microsoft.com/office/word/2015/wordml/symex" xmlns:wpg="http://schemas.microsoft.com/office/word/2010/wordprocessingGroup" xmlns:wpi="http://schemas.microsoft.com/office/word/2010/wordprocessingInk" xmlns:wne="http://schemas.microsoft.com/office/word/2006/wordml" xmlns:wps="http://schemas.microsoft.com/office/word/2010/wordprocessingShape" mc:Ignorable="w14 w15 w16se w16cid w16 w16cex wp14">
+  <w:p>
+    <w:pPr>
+      <w:pStyle w:val="Footer"/>
+    </w:pPr>
   </w:p>
 </w:ftr>
 </file>
@@ -1676,6 +1688,16 @@
 </file>
 
 <file path=word/header1.xml><?xml version="1.0" encoding="utf-8"?>
+<w:hdr xmlns:wpc="http://schemas.microsoft.com/office/word/2010/wordprocessingCanvas" xmlns:cx="http://schemas.microsoft.com/office/drawing/2014/chartex" xmlns:cx1="http://schemas.microsoft.com/office/drawing/2015/9/8/chartex" xmlns:cx2="http://schemas.microsoft.com/office/drawing/2015/10/21/chartex" xmlns:cx3="http://schemas.microsoft.com/office/drawing/2016/5/9/chartex" xmlns:cx4="http://schemas.microsoft.com/office/drawing/2016/5/10/chartex" xmlns:cx5="http://schemas.microsoft.com/office/drawing/2016/5/11/chartex" xmlns:cx6="http://schemas.microsoft.com/office/drawing/2016/5/12/chartex" xmlns:cx7="http://schemas.microsoft.com/office/drawing/2016/5/13/chartex" xmlns:cx8="http://schemas.microsoft.com/office/drawing/2016/5/14/chartex" xmlns:mc="http://schemas.openxmlformats.org/markup-compatibility/2006" xmlns:aink="http://schemas.microsoft.com/office/drawing/2016/ink" xmlns:am3d="http://schemas.microsoft.com/office/drawing/2017/model3d" xmlns:o="urn:schemas-microsoft-com:office:office" xmlns:r="http://schemas.openxmlformats.org/officeDocument/2006/relationships" xmlns:m="http://schemas.openxmlformats.org/officeDocument/2006/math" xmlns:v="urn:schemas-microsoft-com:vml" xmlns:wp14="http://schemas.microsoft.com/office/word/2010/wordprocessingDrawing" xmlns:wp="http://schemas.openxmlformats.org/drawingml/2006/wordprocessingDrawing" xmlns:w10="urn:schemas-microsoft-com:office:word" xmlns:w="http://schemas.openxmlformats.org/wordprocessingml/2006/main" xmlns:w14="http://schemas.microsoft.com/office/word/2010/wordml" xmlns:w15="http://schemas.microsoft.com/office/word/2012/wordml" xmlns:w16cex="http://schemas.microsoft.com/office/word/2018/wordml/cex" xmlns:w16cid="http://schemas.microsoft.com/office/word/2016/wordml/cid" xmlns:w16="http://schemas.microsoft.com/office/word/2018/wordml" xmlns:w16se="http://schemas.microsoft.com/office/word/2015/wordml/symex" xmlns:wpg="http://schemas.microsoft.com/office/word/2010/wordprocessingGroup" xmlns:wpi="http://schemas.microsoft.com/office/word/2010/wordprocessingInk" xmlns:wne="http://schemas.microsoft.com/office/word/2006/wordml" xmlns:wps="http://schemas.microsoft.com/office/word/2010/wordprocessingShape" mc:Ignorable="w14 w15 w16se w16cid w16 w16cex wp14">
+  <w:p>
+    <w:pPr>
+      <w:pStyle w:val="Header"/>
+    </w:pPr>
+  </w:p>
+</w:hdr>
+</file>
+
+<file path=word/header2.xml><?xml version="1.0" encoding="utf-8"?>
 <w:hdr xmlns:wpc="http://schemas.microsoft.com/office/word/2010/wordprocessingCanvas" xmlns:cx="http://schemas.microsoft.com/office/drawing/2014/chartex" xmlns:cx1="http://schemas.microsoft.com/office/drawing/2015/9/8/chartex" xmlns:cx2="http://schemas.microsoft.com/office/drawing/2015/10/21/chartex" xmlns:cx3="http://schemas.microsoft.com/office/drawing/2016/5/9/chartex" xmlns:cx4="http://schemas.microsoft.com/office/drawing/2016/5/10/chartex" xmlns:cx5="http://schemas.microsoft.com/office/drawing/2016/5/11/chartex" xmlns:cx6="http://schemas.microsoft.com/office/drawing/2016/5/12/chartex" xmlns:cx7="http://schemas.microsoft.com/office/drawing/2016/5/13/chartex" xmlns:cx8="http://schemas.microsoft.com/office/drawing/2016/5/14/chartex" xmlns:mc="http://schemas.openxmlformats.org/markup-compatibility/2006" xmlns:aink="http://schemas.microsoft.com/office/drawing/2016/ink" xmlns:am3d="http://schemas.microsoft.com/office/drawing/2017/model3d" xmlns:o="urn:schemas-microsoft-com:office:office" xmlns:r="http://schemas.openxmlformats.org/officeDocument/2006/relationships" xmlns:m="http://schemas.openxmlformats.org/officeDocument/2006/math" xmlns:v="urn:schemas-microsoft-com:vml" xmlns:wp14="http://schemas.microsoft.com/office/word/2010/wordprocessingDrawing" xmlns:wp="http://schemas.openxmlformats.org/drawingml/2006/wordprocessingDrawing" xmlns:w10="urn:schemas-microsoft-com:office:word" xmlns:w="http://schemas.openxmlformats.org/wordprocessingml/2006/main" xmlns:w14="http://schemas.microsoft.com/office/word/2010/wordml" xmlns:w15="http://schemas.microsoft.com/office/word/2012/wordml" xmlns:w16cex="http://schemas.microsoft.com/office/word/2018/wordml/cex" xmlns:w16cid="http://schemas.microsoft.com/office/word/2016/wordml/cid" xmlns:w16="http://schemas.microsoft.com/office/word/2018/wordml" xmlns:w16se="http://schemas.microsoft.com/office/word/2015/wordml/symex" xmlns:wpg="http://schemas.microsoft.com/office/word/2010/wordprocessingGroup" xmlns:wpi="http://schemas.microsoft.com/office/word/2010/wordprocessingInk" xmlns:wne="http://schemas.microsoft.com/office/word/2006/wordml" xmlns:wps="http://schemas.microsoft.com/office/word/2010/wordprocessingShape" mc:Ignorable="w14 w15 w16se w16cid w16 w16cex wp14">
   <w:p>
     <w:pPr>
@@ -1695,6 +1717,16 @@
     <w:r>
       <w:t>:</w:t>
     </w:r>
+  </w:p>
+</w:hdr>
+</file>
+
+<file path=word/header3.xml><?xml version="1.0" encoding="utf-8"?>
+<w:hdr xmlns:wpc="http://schemas.microsoft.com/office/word/2010/wordprocessingCanvas" xmlns:cx="http://schemas.microsoft.com/office/drawing/2014/chartex" xmlns:cx1="http://schemas.microsoft.com/office/drawing/2015/9/8/chartex" xmlns:cx2="http://schemas.microsoft.com/office/drawing/2015/10/21/chartex" xmlns:cx3="http://schemas.microsoft.com/office/drawing/2016/5/9/chartex" xmlns:cx4="http://schemas.microsoft.com/office/drawing/2016/5/10/chartex" xmlns:cx5="http://schemas.microsoft.com/office/drawing/2016/5/11/chartex" xmlns:cx6="http://schemas.microsoft.com/office/drawing/2016/5/12/chartex" xmlns:cx7="http://schemas.microsoft.com/office/drawing/2016/5/13/chartex" xmlns:cx8="http://schemas.microsoft.com/office/drawing/2016/5/14/chartex" xmlns:mc="http://schemas.openxmlformats.org/markup-compatibility/2006" xmlns:aink="http://schemas.microsoft.com/office/drawing/2016/ink" xmlns:am3d="http://schemas.microsoft.com/office/drawing/2017/model3d" xmlns:o="urn:schemas-microsoft-com:office:office" xmlns:r="http://schemas.openxmlformats.org/officeDocument/2006/relationships" xmlns:m="http://schemas.openxmlformats.org/officeDocument/2006/math" xmlns:v="urn:schemas-microsoft-com:vml" xmlns:wp14="http://schemas.microsoft.com/office/word/2010/wordprocessingDrawing" xmlns:wp="http://schemas.openxmlformats.org/drawingml/2006/wordprocessingDrawing" xmlns:w10="urn:schemas-microsoft-com:office:word" xmlns:w="http://schemas.openxmlformats.org/wordprocessingml/2006/main" xmlns:w14="http://schemas.microsoft.com/office/word/2010/wordml" xmlns:w15="http://schemas.microsoft.com/office/word/2012/wordml" xmlns:w16cex="http://schemas.microsoft.com/office/word/2018/wordml/cex" xmlns:w16cid="http://schemas.microsoft.com/office/word/2016/wordml/cid" xmlns:w16="http://schemas.microsoft.com/office/word/2018/wordml" xmlns:w16se="http://schemas.microsoft.com/office/word/2015/wordml/symex" xmlns:wpg="http://schemas.microsoft.com/office/word/2010/wordprocessingGroup" xmlns:wpi="http://schemas.microsoft.com/office/word/2010/wordprocessingInk" xmlns:wne="http://schemas.microsoft.com/office/word/2006/wordml" xmlns:wps="http://schemas.microsoft.com/office/word/2010/wordprocessingShape" mc:Ignorable="w14 w15 w16se w16cid w16 w16cex wp14">
+  <w:p>
+    <w:pPr>
+      <w:pStyle w:val="Header"/>
+    </w:pPr>
   </w:p>
 </w:hdr>
 </file>

</xml_diff>